<commit_message>
Insertion The_Saison et The_MoisSaison
</commit_message>
<xml_diff>
--- a/todo/06-Examen-30h-12-Fev-2024-P16-partie2.docx
+++ b/todo/06-Examen-30h-12-Fev-2024-P16-partie2.docx
@@ -4,12 +4,11 @@
   <w:body>
     <w:p>
       <w:pPr>
-        <w:pStyle w:val="Normal1"/>
+        <w:pStyle w:val="LO-normal"/>
         <w:keepNext w:val="true"/>
         <w:keepLines/>
         <w:pageBreakBefore w:val="false"/>
         <w:widowControl/>
-        <w:pBdr/>
         <w:shd w:val="clear" w:fill="auto"/>
         <w:spacing w:lineRule="auto" w:line="240" w:before="240" w:after="0"/>
         <w:ind w:left="0" w:right="0" w:hanging="0"/>
@@ -56,7 +55,7 @@
     </w:p>
     <w:p>
       <w:pPr>
-        <w:pStyle w:val="Normal1"/>
+        <w:pStyle w:val="LO-normal"/>
         <w:rPr/>
       </w:pPr>
       <w:r>
@@ -66,7 +65,7 @@
     </w:p>
     <w:p>
       <w:pPr>
-        <w:pStyle w:val="Normal1"/>
+        <w:pStyle w:val="LO-normal"/>
         <w:rPr/>
       </w:pPr>
       <w:r>
@@ -78,12 +77,11 @@
     </w:p>
     <w:p>
       <w:pPr>
-        <w:pStyle w:val="Normal1"/>
+        <w:pStyle w:val="LO-normal"/>
         <w:keepNext w:val="true"/>
         <w:keepLines/>
         <w:pageBreakBefore w:val="false"/>
         <w:widowControl/>
-        <w:pBdr/>
         <w:shd w:val="clear" w:fill="auto"/>
         <w:spacing w:lineRule="auto" w:line="240" w:before="40" w:after="0"/>
         <w:ind w:left="0" w:right="0" w:hanging="0"/>
@@ -130,7 +128,7 @@
     </w:p>
     <w:p>
       <w:pPr>
-        <w:pStyle w:val="Normal1"/>
+        <w:pStyle w:val="LO-normal"/>
         <w:rPr/>
       </w:pPr>
       <w:r>
@@ -140,7 +138,7 @@
     </w:p>
     <w:p>
       <w:pPr>
-        <w:pStyle w:val="Normal1"/>
+        <w:pStyle w:val="LO-normal"/>
         <w:keepNext w:val="false"/>
         <w:keepLines w:val="false"/>
         <w:pageBreakBefore w:val="false"/>
@@ -149,7 +147,6 @@
           <w:ilvl w:val="0"/>
           <w:numId w:val="3"/>
         </w:numPr>
-        <w:pBdr/>
         <w:shd w:val="clear" w:fill="auto"/>
         <w:spacing w:lineRule="auto" w:line="240" w:before="0" w:after="0"/>
         <w:ind w:left="720" w:right="0" w:hanging="360"/>
@@ -179,7 +176,7 @@
     </w:p>
     <w:p>
       <w:pPr>
-        <w:pStyle w:val="Normal1"/>
+        <w:pStyle w:val="LO-normal"/>
         <w:keepNext w:val="false"/>
         <w:keepLines w:val="false"/>
         <w:pageBreakBefore w:val="false"/>
@@ -188,7 +185,6 @@
           <w:ilvl w:val="0"/>
           <w:numId w:val="3"/>
         </w:numPr>
-        <w:pBdr/>
         <w:shd w:val="clear" w:fill="auto"/>
         <w:spacing w:lineRule="auto" w:line="240" w:before="0" w:after="0"/>
         <w:ind w:left="720" w:right="0" w:hanging="360"/>
@@ -218,7 +214,7 @@
     </w:p>
     <w:p>
       <w:pPr>
-        <w:pStyle w:val="Normal1"/>
+        <w:pStyle w:val="LO-normal"/>
         <w:keepNext w:val="false"/>
         <w:keepLines w:val="false"/>
         <w:pageBreakBefore w:val="false"/>
@@ -227,7 +223,6 @@
           <w:ilvl w:val="0"/>
           <w:numId w:val="3"/>
         </w:numPr>
-        <w:pBdr/>
         <w:shd w:val="clear" w:fill="auto"/>
         <w:spacing w:lineRule="auto" w:line="240" w:before="0" w:after="0"/>
         <w:ind w:left="720" w:right="0" w:hanging="360"/>
@@ -257,16 +252,16 @@
     </w:p>
     <w:p>
       <w:pPr>
-        <w:pStyle w:val="Normal1"/>
-        <w:rPr/>
-      </w:pPr>
-      <w:r>
-        <w:rPr/>
-      </w:r>
-    </w:p>
-    <w:p>
-      <w:pPr>
-        <w:pStyle w:val="Normal1"/>
+        <w:pStyle w:val="LO-normal"/>
+        <w:rPr/>
+      </w:pPr>
+      <w:r>
+        <w:rPr/>
+      </w:r>
+    </w:p>
+    <w:p>
+      <w:pPr>
+        <w:pStyle w:val="LO-normal"/>
         <w:rPr>
           <w:shd w:fill="FFF2CC" w:val="clear"/>
         </w:rPr>
@@ -280,7 +275,7 @@
     </w:p>
     <w:p>
       <w:pPr>
-        <w:pStyle w:val="Normal1"/>
+        <w:pStyle w:val="LO-normal"/>
         <w:rPr>
           <w:shd w:fill="FFF2CC" w:val="clear"/>
         </w:rPr>
@@ -293,12 +288,11 @@
     </w:p>
     <w:p>
       <w:pPr>
-        <w:pStyle w:val="Normal1"/>
+        <w:pStyle w:val="LO-normal"/>
         <w:keepNext w:val="true"/>
         <w:keepLines/>
         <w:pageBreakBefore w:val="false"/>
         <w:widowControl/>
-        <w:pBdr/>
         <w:shd w:val="clear" w:fill="auto"/>
         <w:spacing w:lineRule="auto" w:line="240" w:before="40" w:after="0"/>
         <w:ind w:left="0" w:right="0" w:hanging="0"/>
@@ -345,7 +339,7 @@
     </w:p>
     <w:p>
       <w:pPr>
-        <w:pStyle w:val="Normal1"/>
+        <w:pStyle w:val="LO-normal"/>
         <w:rPr/>
       </w:pPr>
       <w:r>
@@ -355,7 +349,7 @@
     </w:p>
     <w:p>
       <w:pPr>
-        <w:pStyle w:val="Normal1"/>
+        <w:pStyle w:val="LO-normal"/>
         <w:rPr/>
       </w:pPr>
       <w:r>
@@ -365,7 +359,7 @@
     </w:p>
     <w:p>
       <w:pPr>
-        <w:pStyle w:val="Normal1"/>
+        <w:pStyle w:val="LO-normal"/>
         <w:rPr/>
       </w:pPr>
       <w:r>
@@ -375,7 +369,7 @@
     </w:p>
     <w:p>
       <w:pPr>
-        <w:pStyle w:val="Normal1"/>
+        <w:pStyle w:val="LO-normal"/>
         <w:rPr/>
       </w:pPr>
       <w:r>
@@ -385,7 +379,7 @@
     </w:p>
     <w:p>
       <w:pPr>
-        <w:pStyle w:val="Normal1"/>
+        <w:pStyle w:val="LO-normal"/>
         <w:rPr/>
       </w:pPr>
       <w:r>
@@ -395,7 +389,7 @@
     </w:p>
     <w:p>
       <w:pPr>
-        <w:pStyle w:val="Normal1"/>
+        <w:pStyle w:val="LO-normal"/>
         <w:rPr/>
       </w:pPr>
       <w:r>
@@ -405,21 +399,20 @@
     </w:p>
     <w:p>
       <w:pPr>
-        <w:pStyle w:val="Normal1"/>
-        <w:rPr/>
-      </w:pPr>
-      <w:r>
-        <w:rPr/>
-      </w:r>
-    </w:p>
-    <w:p>
-      <w:pPr>
-        <w:pStyle w:val="Normal1"/>
+        <w:pStyle w:val="LO-normal"/>
+        <w:rPr/>
+      </w:pPr>
+      <w:r>
+        <w:rPr/>
+      </w:r>
+    </w:p>
+    <w:p>
+      <w:pPr>
+        <w:pStyle w:val="LO-normal"/>
         <w:keepNext w:val="true"/>
         <w:keepLines/>
         <w:pageBreakBefore w:val="false"/>
         <w:widowControl/>
-        <w:pBdr/>
         <w:shd w:val="clear" w:fill="auto"/>
         <w:spacing w:lineRule="auto" w:line="240" w:before="40" w:after="0"/>
         <w:ind w:left="0" w:right="0" w:hanging="0"/>
@@ -466,7 +459,7 @@
     </w:p>
     <w:p>
       <w:pPr>
-        <w:pStyle w:val="Normal1"/>
+        <w:pStyle w:val="LO-normal"/>
         <w:rPr/>
       </w:pPr>
       <w:r>
@@ -476,7 +469,7 @@
     </w:p>
     <w:p>
       <w:pPr>
-        <w:pStyle w:val="Normal1"/>
+        <w:pStyle w:val="LO-normal"/>
         <w:rPr/>
       </w:pPr>
       <w:r>
@@ -486,7 +479,7 @@
     </w:p>
     <w:p>
       <w:pPr>
-        <w:pStyle w:val="Normal1"/>
+        <w:pStyle w:val="LO-normal"/>
         <w:keepNext w:val="false"/>
         <w:keepLines w:val="false"/>
         <w:pageBreakBefore w:val="false"/>
@@ -495,7 +488,6 @@
           <w:ilvl w:val="0"/>
           <w:numId w:val="1"/>
         </w:numPr>
-        <w:pBdr/>
         <w:shd w:val="clear" w:fill="auto"/>
         <w:spacing w:lineRule="auto" w:line="240" w:before="0" w:after="0"/>
         <w:ind w:left="720" w:right="0" w:hanging="360"/>
@@ -525,7 +517,7 @@
     </w:p>
     <w:p>
       <w:pPr>
-        <w:pStyle w:val="Normal1"/>
+        <w:pStyle w:val="LO-normal"/>
         <w:keepNext w:val="false"/>
         <w:keepLines w:val="false"/>
         <w:pageBreakBefore w:val="false"/>
@@ -534,7 +526,6 @@
           <w:ilvl w:val="0"/>
           <w:numId w:val="1"/>
         </w:numPr>
-        <w:pBdr/>
         <w:shd w:val="clear" w:fill="auto"/>
         <w:spacing w:lineRule="auto" w:line="240" w:before="0" w:after="0"/>
         <w:ind w:left="720" w:right="0" w:hanging="360"/>
@@ -564,7 +555,7 @@
     </w:p>
     <w:p>
       <w:pPr>
-        <w:pStyle w:val="Normal1"/>
+        <w:pStyle w:val="LO-normal"/>
         <w:keepNext w:val="false"/>
         <w:keepLines w:val="false"/>
         <w:pageBreakBefore w:val="false"/>
@@ -573,7 +564,6 @@
           <w:ilvl w:val="0"/>
           <w:numId w:val="1"/>
         </w:numPr>
-        <w:pBdr/>
         <w:shd w:val="clear" w:fill="auto"/>
         <w:spacing w:lineRule="auto" w:line="240" w:before="0" w:after="0"/>
         <w:ind w:left="720" w:right="0" w:hanging="360"/>
@@ -603,7 +593,7 @@
     </w:p>
     <w:p>
       <w:pPr>
-        <w:pStyle w:val="Normal1"/>
+        <w:pStyle w:val="LO-normal"/>
         <w:keepNext w:val="false"/>
         <w:keepLines w:val="false"/>
         <w:pageBreakBefore w:val="false"/>
@@ -612,7 +602,6 @@
           <w:ilvl w:val="0"/>
           <w:numId w:val="1"/>
         </w:numPr>
-        <w:pBdr/>
         <w:shd w:val="clear" w:fill="auto"/>
         <w:spacing w:lineRule="auto" w:line="240" w:before="0" w:after="0"/>
         <w:ind w:left="720" w:right="0" w:hanging="360"/>
@@ -642,12 +631,11 @@
     </w:p>
     <w:p>
       <w:pPr>
-        <w:pStyle w:val="Normal1"/>
+        <w:pStyle w:val="LO-normal"/>
         <w:keepNext w:val="false"/>
         <w:keepLines w:val="false"/>
         <w:pageBreakBefore w:val="false"/>
         <w:widowControl/>
-        <w:pBdr/>
         <w:shd w:val="clear" w:fill="auto"/>
         <w:spacing w:lineRule="auto" w:line="240" w:before="0" w:after="0"/>
         <w:ind w:left="720" w:right="0" w:hanging="0"/>
@@ -693,16 +681,16 @@
     </w:p>
     <w:p>
       <w:pPr>
-        <w:pStyle w:val="Normal1"/>
-        <w:rPr/>
-      </w:pPr>
-      <w:r>
-        <w:rPr/>
-      </w:r>
-    </w:p>
-    <w:p>
-      <w:pPr>
-        <w:pStyle w:val="Normal1"/>
+        <w:pStyle w:val="LO-normal"/>
+        <w:rPr/>
+      </w:pPr>
+      <w:r>
+        <w:rPr/>
+      </w:r>
+    </w:p>
+    <w:p>
+      <w:pPr>
+        <w:pStyle w:val="LO-normal"/>
         <w:rPr/>
       </w:pPr>
       <w:r>
@@ -714,11 +702,10 @@
     </w:p>
     <w:p>
       <w:pPr>
-        <w:pStyle w:val="Normal1"/>
+        <w:pStyle w:val="LO-normal"/>
         <w:keepNext w:val="true"/>
         <w:keepLines/>
         <w:widowControl/>
-        <w:pBdr/>
         <w:shd w:val="clear" w:fill="auto"/>
         <w:spacing w:lineRule="auto" w:line="240" w:before="40" w:after="0"/>
         <w:ind w:left="0" w:right="0" w:hanging="0"/>
@@ -765,7 +752,7 @@
     </w:p>
     <w:p>
       <w:pPr>
-        <w:pStyle w:val="Normal1"/>
+        <w:pStyle w:val="LO-normal"/>
         <w:keepNext w:val="false"/>
         <w:keepLines w:val="false"/>
         <w:pageBreakBefore w:val="false"/>
@@ -774,7 +761,6 @@
           <w:ilvl w:val="0"/>
           <w:numId w:val="2"/>
         </w:numPr>
-        <w:pBdr/>
         <w:shd w:val="clear" w:fill="auto"/>
         <w:spacing w:lineRule="auto" w:line="240" w:before="0" w:after="0"/>
         <w:ind w:left="720" w:right="0" w:hanging="360"/>
@@ -804,7 +790,7 @@
     </w:p>
     <w:p>
       <w:pPr>
-        <w:pStyle w:val="Normal1"/>
+        <w:pStyle w:val="LO-normal"/>
         <w:keepNext w:val="false"/>
         <w:keepLines w:val="false"/>
         <w:pageBreakBefore w:val="false"/>
@@ -813,7 +799,6 @@
           <w:ilvl w:val="1"/>
           <w:numId w:val="2"/>
         </w:numPr>
-        <w:pBdr/>
         <w:shd w:val="clear" w:fill="auto"/>
         <w:spacing w:lineRule="auto" w:line="240" w:before="0" w:after="0"/>
         <w:ind w:left="1440" w:right="0" w:hanging="360"/>
@@ -843,7 +828,7 @@
     </w:p>
     <w:p>
       <w:pPr>
-        <w:pStyle w:val="Normal1"/>
+        <w:pStyle w:val="LO-normal"/>
         <w:keepNext w:val="false"/>
         <w:keepLines w:val="false"/>
         <w:pageBreakBefore w:val="false"/>
@@ -852,7 +837,6 @@
           <w:ilvl w:val="1"/>
           <w:numId w:val="2"/>
         </w:numPr>
-        <w:pBdr/>
         <w:shd w:val="clear" w:fill="auto"/>
         <w:spacing w:lineRule="auto" w:line="240" w:before="0" w:after="0"/>
         <w:ind w:left="1440" w:right="0" w:hanging="360"/>
@@ -882,7 +866,7 @@
     </w:p>
     <w:p>
       <w:pPr>
-        <w:pStyle w:val="Normal1"/>
+        <w:pStyle w:val="LO-normal"/>
         <w:keepNext w:val="false"/>
         <w:keepLines w:val="false"/>
         <w:pageBreakBefore w:val="false"/>
@@ -891,7 +875,6 @@
           <w:ilvl w:val="1"/>
           <w:numId w:val="2"/>
         </w:numPr>
-        <w:pBdr/>
         <w:shd w:val="clear" w:fill="auto"/>
         <w:spacing w:lineRule="auto" w:line="240" w:before="0" w:after="0"/>
         <w:ind w:left="1440" w:right="0" w:hanging="360"/>
@@ -921,7 +904,7 @@
     </w:p>
     <w:p>
       <w:pPr>
-        <w:pStyle w:val="Normal1"/>
+        <w:pStyle w:val="LO-normal"/>
         <w:keepNext w:val="false"/>
         <w:keepLines w:val="false"/>
         <w:pageBreakBefore w:val="false"/>
@@ -930,7 +913,6 @@
           <w:ilvl w:val="1"/>
           <w:numId w:val="2"/>
         </w:numPr>
-        <w:pBdr/>
         <w:shd w:val="clear" w:fill="auto"/>
         <w:spacing w:lineRule="auto" w:line="240" w:before="0" w:after="0"/>
         <w:ind w:left="1440" w:right="0" w:hanging="360"/>
@@ -960,7 +942,7 @@
     </w:p>
     <w:p>
       <w:pPr>
-        <w:pStyle w:val="Normal1"/>
+        <w:pStyle w:val="LO-normal"/>
         <w:keepNext w:val="false"/>
         <w:keepLines w:val="false"/>
         <w:pageBreakBefore w:val="false"/>
@@ -969,7 +951,6 @@
           <w:ilvl w:val="1"/>
           <w:numId w:val="2"/>
         </w:numPr>
-        <w:pBdr/>
         <w:shd w:val="clear" w:fill="auto"/>
         <w:spacing w:lineRule="auto" w:line="240" w:before="0" w:after="0"/>
         <w:ind w:left="1440" w:right="0" w:hanging="360"/>
@@ -999,7 +980,7 @@
     </w:p>
     <w:p>
       <w:pPr>
-        <w:pStyle w:val="Normal1"/>
+        <w:pStyle w:val="LO-normal"/>
         <w:keepNext w:val="false"/>
         <w:keepLines w:val="false"/>
         <w:pageBreakBefore w:val="false"/>
@@ -1008,7 +989,6 @@
           <w:ilvl w:val="1"/>
           <w:numId w:val="2"/>
         </w:numPr>
-        <w:pBdr/>
         <w:shd w:val="clear" w:fill="auto"/>
         <w:spacing w:lineRule="auto" w:line="240" w:before="0" w:after="0"/>
         <w:ind w:left="1440" w:right="0" w:hanging="360"/>
@@ -1038,7 +1018,7 @@
     </w:p>
     <w:p>
       <w:pPr>
-        <w:pStyle w:val="Normal1"/>
+        <w:pStyle w:val="LO-normal"/>
         <w:keepNext w:val="false"/>
         <w:keepLines w:val="false"/>
         <w:pageBreakBefore w:val="false"/>
@@ -1047,7 +1027,6 @@
           <w:ilvl w:val="0"/>
           <w:numId w:val="2"/>
         </w:numPr>
-        <w:pBdr/>
         <w:shd w:val="clear" w:fill="auto"/>
         <w:spacing w:lineRule="auto" w:line="240" w:before="0" w:after="0"/>
         <w:ind w:left="720" w:right="0" w:hanging="360"/>
@@ -1077,7 +1056,7 @@
     </w:p>
     <w:p>
       <w:pPr>
-        <w:pStyle w:val="Normal1"/>
+        <w:pStyle w:val="LO-normal"/>
         <w:keepNext w:val="false"/>
         <w:keepLines w:val="false"/>
         <w:pageBreakBefore w:val="false"/>
@@ -1086,7 +1065,6 @@
           <w:ilvl w:val="1"/>
           <w:numId w:val="2"/>
         </w:numPr>
-        <w:pBdr/>
         <w:shd w:val="clear" w:fill="auto"/>
         <w:spacing w:lineRule="auto" w:line="240" w:before="0" w:after="0"/>
         <w:ind w:left="1440" w:right="0" w:hanging="360"/>
@@ -1116,7 +1094,7 @@
     </w:p>
     <w:p>
       <w:pPr>
-        <w:pStyle w:val="Normal1"/>
+        <w:pStyle w:val="LO-normal"/>
         <w:keepNext w:val="false"/>
         <w:keepLines w:val="false"/>
         <w:pageBreakBefore w:val="false"/>
@@ -1125,7 +1103,6 @@
           <w:ilvl w:val="1"/>
           <w:numId w:val="2"/>
         </w:numPr>
-        <w:pBdr/>
         <w:shd w:val="clear" w:fill="auto"/>
         <w:spacing w:lineRule="auto" w:line="240" w:before="0" w:after="0"/>
         <w:ind w:left="1440" w:right="0" w:hanging="360"/>
@@ -1155,7 +1132,7 @@
     </w:p>
     <w:p>
       <w:pPr>
-        <w:pStyle w:val="Normal1"/>
+        <w:pStyle w:val="LO-normal"/>
         <w:keepNext w:val="false"/>
         <w:keepLines w:val="false"/>
         <w:pageBreakBefore w:val="false"/>
@@ -1164,7 +1141,6 @@
           <w:ilvl w:val="2"/>
           <w:numId w:val="2"/>
         </w:numPr>
-        <w:pBdr/>
         <w:shd w:val="clear" w:fill="auto"/>
         <w:spacing w:lineRule="auto" w:line="240" w:before="0" w:after="0"/>
         <w:ind w:left="2160" w:right="0" w:hanging="180"/>
@@ -1194,7 +1170,7 @@
     </w:p>
     <w:p>
       <w:pPr>
-        <w:pStyle w:val="Normal1"/>
+        <w:pStyle w:val="LO-normal"/>
         <w:keepNext w:val="false"/>
         <w:keepLines w:val="false"/>
         <w:pageBreakBefore w:val="false"/>
@@ -1203,7 +1179,6 @@
           <w:ilvl w:val="2"/>
           <w:numId w:val="2"/>
         </w:numPr>
-        <w:pBdr/>
         <w:shd w:val="clear" w:fill="auto"/>
         <w:spacing w:lineRule="auto" w:line="240" w:before="0" w:after="0"/>
         <w:ind w:left="2160" w:right="0" w:hanging="180"/>
@@ -1233,7 +1208,7 @@
     </w:p>
     <w:p>
       <w:pPr>
-        <w:pStyle w:val="Normal1"/>
+        <w:pStyle w:val="LO-normal"/>
         <w:keepNext w:val="false"/>
         <w:keepLines w:val="false"/>
         <w:pageBreakBefore w:val="false"/>
@@ -1242,7 +1217,6 @@
           <w:ilvl w:val="2"/>
           <w:numId w:val="2"/>
         </w:numPr>
-        <w:pBdr/>
         <w:shd w:val="clear" w:fill="auto"/>
         <w:spacing w:lineRule="auto" w:line="240" w:before="0" w:after="0"/>
         <w:ind w:left="2160" w:right="0" w:hanging="180"/>
@@ -1272,7 +1246,7 @@
     </w:p>
     <w:p>
       <w:pPr>
-        <w:pStyle w:val="Normal1"/>
+        <w:pStyle w:val="LO-normal"/>
         <w:keepNext w:val="false"/>
         <w:keepLines w:val="false"/>
         <w:pageBreakBefore w:val="false"/>
@@ -1281,7 +1255,6 @@
           <w:ilvl w:val="2"/>
           <w:numId w:val="2"/>
         </w:numPr>
-        <w:pBdr/>
         <w:shd w:val="clear" w:fill="auto"/>
         <w:spacing w:lineRule="auto" w:line="240" w:before="0" w:after="0"/>
         <w:ind w:left="2160" w:right="0" w:hanging="180"/>
@@ -1311,7 +1284,7 @@
     </w:p>
     <w:p>
       <w:pPr>
-        <w:pStyle w:val="Normal1"/>
+        <w:pStyle w:val="LO-normal"/>
         <w:keepNext w:val="false"/>
         <w:keepLines w:val="false"/>
         <w:pageBreakBefore w:val="false"/>
@@ -1320,7 +1293,6 @@
           <w:ilvl w:val="3"/>
           <w:numId w:val="2"/>
         </w:numPr>
-        <w:pBdr/>
         <w:shd w:val="clear" w:fill="auto"/>
         <w:spacing w:lineRule="auto" w:line="240" w:before="0" w:after="0"/>
         <w:ind w:left="2880" w:right="0" w:hanging="360"/>
@@ -1350,7 +1322,7 @@
     </w:p>
     <w:p>
       <w:pPr>
-        <w:pStyle w:val="Normal1"/>
+        <w:pStyle w:val="LO-normal"/>
         <w:keepNext w:val="false"/>
         <w:keepLines w:val="false"/>
         <w:pageBreakBefore w:val="false"/>
@@ -1359,7 +1331,6 @@
           <w:ilvl w:val="1"/>
           <w:numId w:val="2"/>
         </w:numPr>
-        <w:pBdr/>
         <w:shd w:val="clear" w:fill="auto"/>
         <w:spacing w:lineRule="auto" w:line="240" w:before="0" w:after="0"/>
         <w:ind w:left="1440" w:right="0" w:hanging="360"/>
@@ -1389,7 +1360,7 @@
     </w:p>
     <w:p>
       <w:pPr>
-        <w:pStyle w:val="Normal1"/>
+        <w:pStyle w:val="LO-normal"/>
         <w:keepNext w:val="false"/>
         <w:keepLines w:val="false"/>
         <w:pageBreakBefore w:val="false"/>
@@ -1398,7 +1369,6 @@
           <w:ilvl w:val="2"/>
           <w:numId w:val="2"/>
         </w:numPr>
-        <w:pBdr/>
         <w:shd w:val="clear" w:fill="auto"/>
         <w:spacing w:lineRule="auto" w:line="240" w:before="0" w:after="0"/>
         <w:ind w:left="2160" w:right="0" w:hanging="180"/>
@@ -1428,7 +1398,7 @@
     </w:p>
     <w:p>
       <w:pPr>
-        <w:pStyle w:val="Normal1"/>
+        <w:pStyle w:val="LO-normal"/>
         <w:keepNext w:val="false"/>
         <w:keepLines w:val="false"/>
         <w:pageBreakBefore w:val="false"/>
@@ -1437,7 +1407,6 @@
           <w:ilvl w:val="2"/>
           <w:numId w:val="2"/>
         </w:numPr>
-        <w:pBdr/>
         <w:shd w:val="clear" w:fill="auto"/>
         <w:spacing w:lineRule="auto" w:line="240" w:before="0" w:after="0"/>
         <w:ind w:left="2160" w:right="0" w:hanging="180"/>
@@ -1467,7 +1436,7 @@
     </w:p>
     <w:p>
       <w:pPr>
-        <w:pStyle w:val="Normal1"/>
+        <w:pStyle w:val="LO-normal"/>
         <w:keepNext w:val="false"/>
         <w:keepLines w:val="false"/>
         <w:pageBreakBefore w:val="false"/>
@@ -1476,7 +1445,6 @@
           <w:ilvl w:val="2"/>
           <w:numId w:val="2"/>
         </w:numPr>
-        <w:pBdr/>
         <w:shd w:val="clear" w:fill="auto"/>
         <w:spacing w:lineRule="auto" w:line="240" w:before="0" w:after="0"/>
         <w:ind w:left="2160" w:right="0" w:hanging="180"/>
@@ -1506,7 +1474,7 @@
     </w:p>
     <w:p>
       <w:pPr>
-        <w:pStyle w:val="Normal1"/>
+        <w:pStyle w:val="LO-normal"/>
         <w:keepNext w:val="false"/>
         <w:keepLines w:val="false"/>
         <w:pageBreakBefore w:val="false"/>
@@ -1515,7 +1483,6 @@
           <w:ilvl w:val="1"/>
           <w:numId w:val="2"/>
         </w:numPr>
-        <w:pBdr/>
         <w:shd w:val="clear" w:fill="auto"/>
         <w:spacing w:lineRule="auto" w:line="240" w:before="0" w:after="0"/>
         <w:ind w:left="1440" w:right="0" w:hanging="360"/>
@@ -1545,7 +1512,7 @@
     </w:p>
     <w:p>
       <w:pPr>
-        <w:pStyle w:val="Normal1"/>
+        <w:pStyle w:val="LO-normal"/>
         <w:numPr>
           <w:ilvl w:val="2"/>
           <w:numId w:val="2"/>
@@ -1562,7 +1529,7 @@
     </w:p>
     <w:p>
       <w:pPr>
-        <w:pStyle w:val="Normal1"/>
+        <w:pStyle w:val="LO-normal"/>
         <w:keepNext w:val="false"/>
         <w:keepLines w:val="false"/>
         <w:pageBreakBefore w:val="false"/>
@@ -1571,7 +1538,6 @@
           <w:ilvl w:val="2"/>
           <w:numId w:val="2"/>
         </w:numPr>
-        <w:pBdr/>
         <w:shd w:val="clear" w:fill="auto"/>
         <w:spacing w:lineRule="auto" w:line="240" w:before="0" w:after="0"/>
         <w:ind w:left="2160" w:right="0" w:hanging="180"/>
@@ -1601,7 +1567,7 @@
     </w:p>
     <w:p>
       <w:pPr>
-        <w:pStyle w:val="Normal1"/>
+        <w:pStyle w:val="LO-normal"/>
         <w:keepNext w:val="false"/>
         <w:keepLines w:val="false"/>
         <w:pageBreakBefore w:val="false"/>
@@ -1610,7 +1576,6 @@
           <w:ilvl w:val="3"/>
           <w:numId w:val="2"/>
         </w:numPr>
-        <w:pBdr/>
         <w:shd w:val="clear" w:fill="auto"/>
         <w:spacing w:lineRule="auto" w:line="240" w:before="0" w:after="0"/>
         <w:ind w:left="2880" w:right="0" w:hanging="360"/>
@@ -1640,7 +1605,7 @@
     </w:p>
     <w:p>
       <w:pPr>
-        <w:pStyle w:val="Normal1"/>
+        <w:pStyle w:val="LO-normal"/>
         <w:keepNext w:val="false"/>
         <w:keepLines w:val="false"/>
         <w:pageBreakBefore w:val="false"/>
@@ -1649,7 +1614,6 @@
           <w:ilvl w:val="3"/>
           <w:numId w:val="2"/>
         </w:numPr>
-        <w:pBdr/>
         <w:shd w:val="clear" w:fill="auto"/>
         <w:spacing w:lineRule="auto" w:line="240" w:before="0" w:after="0"/>
         <w:ind w:left="2880" w:right="0" w:hanging="360"/>
@@ -1685,7 +1649,7 @@
     </w:p>
     <w:p>
       <w:pPr>
-        <w:pStyle w:val="Normal1"/>
+        <w:pStyle w:val="LO-normal"/>
         <w:keepNext w:val="false"/>
         <w:keepLines w:val="false"/>
         <w:pageBreakBefore w:val="false"/>
@@ -1694,7 +1658,6 @@
           <w:ilvl w:val="3"/>
           <w:numId w:val="2"/>
         </w:numPr>
-        <w:pBdr/>
         <w:shd w:val="clear" w:fill="auto"/>
         <w:spacing w:lineRule="auto" w:line="240" w:before="0" w:after="0"/>
         <w:ind w:left="2880" w:right="0" w:hanging="360"/>
@@ -1728,7 +1691,7 @@
     </w:p>
     <w:p>
       <w:pPr>
-        <w:pStyle w:val="Normal1"/>
+        <w:pStyle w:val="LO-normal"/>
         <w:keepNext w:val="true"/>
         <w:keepLines/>
         <w:spacing w:lineRule="auto" w:line="240" w:before="40" w:after="0"/>
@@ -1745,7 +1708,7 @@
     </w:p>
     <w:p>
       <w:pPr>
-        <w:pStyle w:val="Normal1"/>
+        <w:pStyle w:val="LO-normal"/>
         <w:numPr>
           <w:ilvl w:val="0"/>
           <w:numId w:val="2"/>
@@ -1760,7 +1723,7 @@
     </w:p>
     <w:p>
       <w:pPr>
-        <w:pStyle w:val="Normal1"/>
+        <w:pStyle w:val="LO-normal"/>
         <w:numPr>
           <w:ilvl w:val="1"/>
           <w:numId w:val="2"/>
@@ -1816,7 +1779,7 @@
     </w:p>
     <w:p>
       <w:pPr>
-        <w:pStyle w:val="Normal1"/>
+        <w:pStyle w:val="LO-normal"/>
         <w:numPr>
           <w:ilvl w:val="1"/>
           <w:numId w:val="2"/>
@@ -1828,12 +1791,12 @@
       </w:pPr>
       <w:r>
         <w:rPr/>
-        <w:t>On peut configurer les éléments suivants:</w:t>
-      </w:r>
-    </w:p>
-    <w:p>
-      <w:pPr>
-        <w:pStyle w:val="Normal1"/>
+        <w:t>On peut configurer les éléments suivants :</w:t>
+      </w:r>
+    </w:p>
+    <w:p>
+      <w:pPr>
+        <w:pStyle w:val="LO-normal"/>
         <w:numPr>
           <w:ilvl w:val="2"/>
           <w:numId w:val="2"/>
@@ -1850,7 +1813,7 @@
     </w:p>
     <w:p>
       <w:pPr>
-        <w:pStyle w:val="Normal1"/>
+        <w:pStyle w:val="LO-normal"/>
         <w:numPr>
           <w:ilvl w:val="2"/>
           <w:numId w:val="2"/>
@@ -1871,7 +1834,7 @@
     </w:p>
     <w:p>
       <w:pPr>
-        <w:pStyle w:val="Normal1"/>
+        <w:pStyle w:val="LO-normal"/>
         <w:numPr>
           <w:ilvl w:val="2"/>
           <w:numId w:val="2"/>
@@ -1888,7 +1851,7 @@
     </w:p>
     <w:p>
       <w:pPr>
-        <w:pStyle w:val="Normal1"/>
+        <w:pStyle w:val="LO-normal"/>
         <w:numPr>
           <w:ilvl w:val="1"/>
           <w:numId w:val="2"/>
@@ -1905,7 +1868,7 @@
     </w:p>
     <w:p>
       <w:pPr>
-        <w:pStyle w:val="Normal1"/>
+        <w:pStyle w:val="LO-normal"/>
         <w:numPr>
           <w:ilvl w:val="0"/>
           <w:numId w:val="2"/>
@@ -1922,7 +1885,7 @@
     </w:p>
     <w:p>
       <w:pPr>
-        <w:pStyle w:val="Normal1"/>
+        <w:pStyle w:val="LO-normal"/>
         <w:numPr>
           <w:ilvl w:val="1"/>
           <w:numId w:val="2"/>
@@ -1939,7 +1902,7 @@
     </w:p>
     <w:p>
       <w:pPr>
-        <w:pStyle w:val="Normal1"/>
+        <w:pStyle w:val="LO-normal"/>
         <w:numPr>
           <w:ilvl w:val="2"/>
           <w:numId w:val="2"/>
@@ -1956,7 +1919,7 @@
     </w:p>
     <w:p>
       <w:pPr>
-        <w:pStyle w:val="Normal1"/>
+        <w:pStyle w:val="LO-normal"/>
         <w:numPr>
           <w:ilvl w:val="1"/>
           <w:numId w:val="2"/>
@@ -1973,7 +1936,7 @@
     </w:p>
     <w:p>
       <w:pPr>
-        <w:pStyle w:val="Normal1"/>
+        <w:pStyle w:val="LO-normal"/>
         <w:numPr>
           <w:ilvl w:val="2"/>
           <w:numId w:val="2"/>
@@ -1990,7 +1953,7 @@
     </w:p>
     <w:p>
       <w:pPr>
-        <w:pStyle w:val="Normal1"/>
+        <w:pStyle w:val="LO-normal"/>
         <w:numPr>
           <w:ilvl w:val="2"/>
           <w:numId w:val="2"/>
@@ -2007,7 +1970,7 @@
     </w:p>
     <w:p>
       <w:pPr>
-        <w:pStyle w:val="Normal1"/>
+        <w:pStyle w:val="LO-normal"/>
         <w:numPr>
           <w:ilvl w:val="3"/>
           <w:numId w:val="2"/>
@@ -2024,7 +1987,7 @@
     </w:p>
     <w:p>
       <w:pPr>
-        <w:pStyle w:val="Normal1"/>
+        <w:pStyle w:val="LO-normal"/>
         <w:numPr>
           <w:ilvl w:val="3"/>
           <w:numId w:val="2"/>
@@ -2041,7 +2004,7 @@
     </w:p>
     <w:p>
       <w:pPr>
-        <w:pStyle w:val="Normal1"/>
+        <w:pStyle w:val="LO-normal"/>
         <w:numPr>
           <w:ilvl w:val="3"/>
           <w:numId w:val="2"/>
@@ -2058,7 +2021,7 @@
     </w:p>
     <w:p>
       <w:pPr>
-        <w:pStyle w:val="Normal1"/>
+        <w:pStyle w:val="LO-normal"/>
         <w:numPr>
           <w:ilvl w:val="3"/>
           <w:numId w:val="2"/>
@@ -2075,7 +2038,7 @@
     </w:p>
     <w:p>
       <w:pPr>
-        <w:pStyle w:val="Normal1"/>
+        <w:pStyle w:val="LO-normal"/>
         <w:numPr>
           <w:ilvl w:val="3"/>
           <w:numId w:val="2"/>
@@ -2092,7 +2055,7 @@
     </w:p>
     <w:p>
       <w:pPr>
-        <w:pStyle w:val="Normal1"/>
+        <w:pStyle w:val="LO-normal"/>
         <w:numPr>
           <w:ilvl w:val="3"/>
           <w:numId w:val="2"/>
@@ -2109,12 +2072,11 @@
     </w:p>
     <w:p>
       <w:pPr>
-        <w:pStyle w:val="Normal1"/>
+        <w:pStyle w:val="LO-normal"/>
         <w:keepNext w:val="false"/>
         <w:keepLines w:val="false"/>
         <w:pageBreakBefore w:val="false"/>
         <w:widowControl/>
-        <w:pBdr/>
         <w:shd w:val="clear" w:fill="auto"/>
         <w:spacing w:lineRule="auto" w:line="240" w:before="0" w:after="0"/>
         <w:ind w:left="720" w:right="0" w:hanging="0"/>
@@ -2160,12 +2122,11 @@
     </w:p>
     <w:p>
       <w:pPr>
-        <w:pStyle w:val="Normal1"/>
+        <w:pStyle w:val="LO-normal"/>
         <w:keepNext w:val="false"/>
         <w:keepLines w:val="false"/>
         <w:pageBreakBefore w:val="false"/>
         <w:widowControl/>
-        <w:pBdr/>
         <w:shd w:val="clear" w:fill="auto"/>
         <w:spacing w:lineRule="auto" w:line="240" w:before="0" w:after="0"/>
         <w:ind w:left="720" w:right="0" w:hanging="0"/>
@@ -2757,6 +2718,7 @@
     <w:qFormat/>
     <w:pPr>
       <w:widowControl/>
+      <w:suppressAutoHyphens w:val="true"/>
       <w:bidi w:val="0"/>
       <w:spacing w:before="0" w:after="0"/>
       <w:jc w:val="left"/>
@@ -2772,8 +2734,8 @@
   </w:style>
   <w:style w:type="paragraph" w:styleId="Titre1">
     <w:name w:val="Heading 1"/>
-    <w:basedOn w:val="Normal1"/>
-    <w:next w:val="Normal1"/>
+    <w:basedOn w:val="LO-normal"/>
+    <w:next w:val="LO-normal"/>
     <w:link w:val="Titre1Car"/>
     <w:uiPriority w:val="9"/>
     <w:qFormat/>
@@ -2793,8 +2755,8 @@
   </w:style>
   <w:style w:type="paragraph" w:styleId="Titre2">
     <w:name w:val="Heading 2"/>
-    <w:basedOn w:val="Normal1"/>
-    <w:next w:val="Normal1"/>
+    <w:basedOn w:val="LO-normal"/>
+    <w:next w:val="LO-normal"/>
     <w:link w:val="Titre2Car"/>
     <w:uiPriority w:val="9"/>
     <w:unhideWhenUsed/>
@@ -2815,8 +2777,8 @@
   </w:style>
   <w:style w:type="paragraph" w:styleId="Titre3">
     <w:name w:val="Heading 3"/>
-    <w:basedOn w:val="Normal1"/>
-    <w:next w:val="Normal1"/>
+    <w:basedOn w:val="LO-normal"/>
+    <w:next w:val="LO-normal"/>
     <w:qFormat/>
     <w:pPr>
       <w:keepNext w:val="true"/>
@@ -2832,8 +2794,8 @@
   </w:style>
   <w:style w:type="paragraph" w:styleId="Titre4">
     <w:name w:val="Heading 4"/>
-    <w:basedOn w:val="Normal1"/>
-    <w:next w:val="Normal1"/>
+    <w:basedOn w:val="LO-normal"/>
+    <w:next w:val="LO-normal"/>
     <w:qFormat/>
     <w:pPr>
       <w:keepNext w:val="true"/>
@@ -2849,8 +2811,8 @@
   </w:style>
   <w:style w:type="paragraph" w:styleId="Titre5">
     <w:name w:val="Heading 5"/>
-    <w:basedOn w:val="Normal1"/>
-    <w:next w:val="Normal1"/>
+    <w:basedOn w:val="LO-normal"/>
+    <w:next w:val="LO-normal"/>
     <w:qFormat/>
     <w:pPr>
       <w:keepNext w:val="true"/>
@@ -2866,8 +2828,8 @@
   </w:style>
   <w:style w:type="paragraph" w:styleId="Titre6">
     <w:name w:val="Heading 6"/>
-    <w:basedOn w:val="Normal1"/>
-    <w:next w:val="Normal1"/>
+    <w:basedOn w:val="LO-normal"/>
+    <w:next w:val="LO-normal"/>
     <w:qFormat/>
     <w:pPr>
       <w:keepNext w:val="true"/>
@@ -3007,11 +2969,12 @@
       <w:rFonts w:cs="Lucida Sans"/>
     </w:rPr>
   </w:style>
-  <w:style w:type="paragraph" w:styleId="Normal1" w:default="1">
+  <w:style w:type="paragraph" w:styleId="LO-normal" w:default="1">
     <w:name w:val="LO-normal"/>
     <w:qFormat/>
     <w:pPr>
       <w:widowControl/>
+      <w:suppressAutoHyphens w:val="true"/>
       <w:bidi w:val="0"/>
       <w:spacing w:before="0" w:after="0"/>
       <w:jc w:val="left"/>
@@ -3027,8 +2990,8 @@
   </w:style>
   <w:style w:type="paragraph" w:styleId="Titreprincipal">
     <w:name w:val="Title"/>
-    <w:basedOn w:val="Normal1"/>
-    <w:next w:val="Normal1"/>
+    <w:basedOn w:val="LO-normal"/>
+    <w:next w:val="LO-normal"/>
     <w:qFormat/>
     <w:pPr>
       <w:keepNext w:val="true"/>
@@ -3044,7 +3007,7 @@
   </w:style>
   <w:style w:type="paragraph" w:styleId="ListParagraph">
     <w:name w:val="List Paragraph"/>
-    <w:basedOn w:val="Normal1"/>
+    <w:basedOn w:val="LO-normal"/>
     <w:uiPriority w:val="34"/>
     <w:qFormat/>
     <w:rsid w:val="00b65d41"/>
@@ -3057,8 +3020,8 @@
   </w:style>
   <w:style w:type="paragraph" w:styleId="Sous-titre">
     <w:name w:val="Subtitle"/>
-    <w:basedOn w:val="Normal1"/>
-    <w:next w:val="Normal1"/>
+    <w:basedOn w:val="LO-normal"/>
+    <w:next w:val="LO-normal"/>
     <w:qFormat/>
     <w:pPr>
       <w:keepNext w:val="true"/>

</xml_diff>